<commit_message>
added small food section
go Dalton go
</commit_message>
<xml_diff>
--- a/Prototype_Document.docx
+++ b/Prototype_Document.docx
@@ -164,6 +164,18 @@
       </w:pPr>
       <w:r>
         <w:t>Database – The application allows for users to enter their information into the system. The Works-Like Prototype allows user to search for each other during and after the party if they enter the information. If we had a budget and were making a finalized project, the database would interact with the magnetic card controls to allow certain people into the fridge and keeps other people out.</w:t>
+      </w:r>
+    </w:p>
+    <w:p>
+      <w:pPr>
+        <w:pStyle w:val="ListParagraph"/>
+        <w:numPr>
+          <w:ilvl w:val="1"/>
+          <w:numId w:val="1"/>
+        </w:numPr>
+      </w:pPr>
+      <w:r>
+        <w:t xml:space="preserve">Food – The application allows for party-goers to order food. Once again these open tabs to popular places so the user is in control of their private information. </w:t>
       </w:r>
       <w:bookmarkStart w:id="0" w:name="_GoBack"/>
       <w:bookmarkEnd w:id="0"/>

</xml_diff>